<commit_message>
Updated sequences diagram for remove component
</commit_message>
<xml_diff>
--- a/OOD2/Documents/Design/OOD2-DESIGN-Final.docx
+++ b/OOD2/Documents/Design/OOD2-DESIGN-Final.docx
@@ -1035,7 +1035,7 @@
                   </wp:anchor>
                 </w:drawing>
               </mc:Choice>
-              <mc:Fallback xmlns:cx="http://schemas.microsoft.com/office/drawing/2014/chartex" xmlns:cx1="http://schemas.microsoft.com/office/drawing/2015/9/8/chartex" xmlns:w16se="http://schemas.microsoft.com/office/word/2015/wordml/symex">
+              <mc:Fallback xmlns:w16se="http://schemas.microsoft.com/office/word/2015/wordml/symex" xmlns:cx1="http://schemas.microsoft.com/office/drawing/2015/9/8/chartex" xmlns:cx="http://schemas.microsoft.com/office/drawing/2014/chartex">
                 <w:pict>
                   <v:group w14:anchorId="2F169BEB" id="Group 114" o:spid="_x0000_s1026" style="position:absolute;margin-left:0;margin-top:0;width:18pt;height:10in;z-index:251659264;mso-width-percent:29;mso-height-percent:909;mso-left-percent:45;mso-position-horizontal-relative:page;mso-position-vertical:center;mso-position-vertical-relative:page;mso-width-percent:29;mso-height-percent:909;mso-left-percent:45" coordsize="2286,91440" o:gfxdata="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">
                     <v:rect id="Rectangle 115" o:spid="_x0000_s1027" style="position:absolute;width:2286;height:87820;visibility:visible;mso-wrap-style:square;v-text-anchor:middle" o:gfxdata="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" fillcolor="#ed7d31 [3205]" stroked="f" strokeweight="1pt"/>
@@ -2024,19 +2024,17 @@
           </wp:inline>
         </w:drawing>
       </w:r>
-      <w:bookmarkStart w:id="4" w:name="_GoBack"/>
-      <w:bookmarkEnd w:id="4"/>
     </w:p>
     <w:p>
       <w:pPr>
         <w:pStyle w:val="Heading2"/>
         <w:jc w:val="both"/>
       </w:pPr>
-      <w:bookmarkStart w:id="5" w:name="_Toc452149666"/>
+      <w:bookmarkStart w:id="4" w:name="_Toc452149666"/>
       <w:r>
         <w:t>Description of the classes and their members</w:t>
       </w:r>
-      <w:bookmarkEnd w:id="5"/>
+      <w:bookmarkEnd w:id="4"/>
     </w:p>
     <w:p>
       <w:r>
@@ -7044,22 +7042,22 @@
         <w:pStyle w:val="Heading1"/>
         <w:jc w:val="both"/>
       </w:pPr>
-      <w:bookmarkStart w:id="6" w:name="_Toc452149667"/>
+      <w:bookmarkStart w:id="5" w:name="_Toc452149667"/>
       <w:r>
         <w:t>SEQUENCE DIAGRAMs</w:t>
       </w:r>
-      <w:bookmarkEnd w:id="6"/>
+      <w:bookmarkEnd w:id="5"/>
     </w:p>
     <w:p>
       <w:pPr>
         <w:pStyle w:val="Heading2"/>
         <w:jc w:val="both"/>
       </w:pPr>
-      <w:bookmarkStart w:id="7" w:name="_Toc452149668"/>
+      <w:bookmarkStart w:id="6" w:name="_Toc452149668"/>
       <w:r>
         <w:t>Draw a component</w:t>
       </w:r>
-      <w:bookmarkEnd w:id="7"/>
+      <w:bookmarkEnd w:id="6"/>
     </w:p>
     <w:p>
       <w:pPr>
@@ -7300,11 +7298,11 @@
         <w:pStyle w:val="Heading2"/>
         <w:jc w:val="both"/>
       </w:pPr>
-      <w:bookmarkStart w:id="8" w:name="_Toc452149669"/>
+      <w:bookmarkStart w:id="7" w:name="_Toc452149669"/>
       <w:r>
         <w:t>Draw a PIPELINE</w:t>
       </w:r>
-      <w:bookmarkEnd w:id="8"/>
+      <w:bookmarkEnd w:id="7"/>
     </w:p>
     <w:p>
       <w:pPr>
@@ -7721,7 +7719,7 @@
         <w:pStyle w:val="Heading2"/>
         <w:jc w:val="both"/>
       </w:pPr>
-      <w:bookmarkStart w:id="9" w:name="_Toc452149670"/>
+      <w:bookmarkStart w:id="8" w:name="_Toc452149670"/>
       <w:r>
         <w:lastRenderedPageBreak/>
         <w:t xml:space="preserve">Remove a </w:t>
@@ -7730,7 +7728,7 @@
       <w:r>
         <w:t>pipeline :</w:t>
       </w:r>
-      <w:bookmarkEnd w:id="9"/>
+      <w:bookmarkEnd w:id="8"/>
       <w:proofErr w:type="gramEnd"/>
     </w:p>
     <w:p>
@@ -7965,7 +7963,7 @@
         <w:pStyle w:val="Heading2"/>
         <w:jc w:val="both"/>
       </w:pPr>
-      <w:bookmarkStart w:id="10" w:name="_Toc452149671"/>
+      <w:bookmarkStart w:id="9" w:name="_Toc452149671"/>
       <w:r>
         <w:t xml:space="preserve">Remove a </w:t>
       </w:r>
@@ -7973,20 +7971,17 @@
       <w:r>
         <w:t>Component :</w:t>
       </w:r>
-      <w:bookmarkEnd w:id="10"/>
+      <w:bookmarkEnd w:id="9"/>
       <w:proofErr w:type="gramEnd"/>
     </w:p>
     <w:p>
       <w:r>
-        <w:rPr>
-          <w:noProof/>
-        </w:rPr>
         <w:lastRenderedPageBreak/>
         <w:drawing>
-          <wp:inline distT="0" distB="0" distL="0" distR="0" wp14:anchorId="05D176B4" wp14:editId="290970E5">
-            <wp:extent cx="5943461" cy="3246755"/>
-            <wp:effectExtent l="0" t="0" r="635" b="0"/>
-            <wp:docPr id="14" name="Picture 14"/>
+          <wp:inline distT="0" distB="0" distL="0" distR="0" wp14:anchorId="34D9E514" wp14:editId="60D26AEC">
+            <wp:extent cx="5943600" cy="2735354"/>
+            <wp:effectExtent l="0" t="0" r="0" b="8255"/>
+            <wp:docPr id="2" name="Picture 2"/>
             <wp:cNvGraphicFramePr>
               <a:graphicFrameLocks xmlns:a="http://schemas.openxmlformats.org/drawingml/2006/main" noChangeAspect="1"/>
             </wp:cNvGraphicFramePr>
@@ -7994,7 +7989,7 @@
               <a:graphicData uri="http://schemas.openxmlformats.org/drawingml/2006/picture">
                 <pic:pic xmlns:pic="http://schemas.openxmlformats.org/drawingml/2006/picture">
                   <pic:nvPicPr>
-                    <pic:cNvPr id="0" name="Picture 14"/>
+                    <pic:cNvPr id="0" name="Picture 1"/>
                     <pic:cNvPicPr>
                       <a:picLocks noChangeAspect="1" noChangeArrowheads="1"/>
                     </pic:cNvPicPr>
@@ -8015,7 +8010,7 @@
                   <pic:spPr bwMode="auto">
                     <a:xfrm>
                       <a:off x="0" y="0"/>
-                      <a:ext cx="5957881" cy="3254632"/>
+                      <a:ext cx="5943600" cy="2735354"/>
                     </a:xfrm>
                     <a:prstGeom prst="rect">
                       <a:avLst/>
@@ -8031,6 +8026,8 @@
           </wp:inline>
         </w:drawing>
       </w:r>
+      <w:bookmarkStart w:id="10" w:name="_GoBack"/>
+      <w:bookmarkEnd w:id="10"/>
     </w:p>
     <w:p>
       <w:pPr>
@@ -8376,7 +8373,7 @@
           <w:rPr>
             <w:noProof/>
           </w:rPr>
-          <w:t>4</w:t>
+          <w:t>14</w:t>
         </w:r>
         <w:r>
           <w:rPr>
@@ -14942,7 +14939,7 @@
 </file>
 
 <file path=customXml/itemProps2.xml><?xml version="1.0" encoding="utf-8"?>
-<ds:datastoreItem xmlns:ds="http://schemas.openxmlformats.org/officeDocument/2006/customXml" ds:itemID="{1DD50662-FEE3-4040-B405-58EAB39CDBE8}">
+<ds:datastoreItem xmlns:ds="http://schemas.openxmlformats.org/officeDocument/2006/customXml" ds:itemID="{71C5CBFB-097D-4CF1-9A15-CD4666CC97D0}">
   <ds:schemaRefs>
     <ds:schemaRef ds:uri="http://schemas.openxmlformats.org/officeDocument/2006/bibliography"/>
   </ds:schemaRefs>

</xml_diff>